<commit_message>
A4 javadocs and finalizations complete.
</commit_message>
<xml_diff>
--- a/assignments/assignment 4 - concordance/initial_files/Assign4-F2019.docx
+++ b/assignments/assignment 4 - concordance/initial_files/Assign4-F2019.docx
@@ -1,6 +1,6 @@
 
 <file path=word/document.xml><?xml version="1.0" encoding="utf-8"?>
-<w:document xmlns:wpc="http://schemas.microsoft.com/office/word/2010/wordprocessingCanvas" xmlns:cx="http://schemas.microsoft.com/office/drawing/2014/chartex" xmlns:cx1="http://schemas.microsoft.com/office/drawing/2015/9/8/chartex" xmlns:cx2="http://schemas.microsoft.com/office/drawing/2015/10/21/chartex" xmlns:cx3="http://schemas.microsoft.com/office/drawing/2016/5/9/chartex" xmlns:cx4="http://schemas.microsoft.com/office/drawing/2016/5/10/chartex" xmlns:cx5="http://schemas.microsoft.com/office/drawing/2016/5/11/chartex" xmlns:cx6="http://schemas.microsoft.com/office/drawing/2016/5/12/chartex" xmlns:cx7="http://schemas.microsoft.com/office/drawing/2016/5/13/chartex" xmlns:cx8="http://schemas.microsoft.com/office/drawing/2016/5/14/chartex" xmlns:mc="http://schemas.openxmlformats.org/markup-compatibility/2006" xmlns:aink="http://schemas.microsoft.com/office/drawing/2016/ink" xmlns:am3d="http://schemas.microsoft.com/office/drawing/2017/model3d" xmlns:o="urn:schemas-microsoft-com:office:office" xmlns:r="http://schemas.openxmlformats.org/officeDocument/2006/relationships" xmlns:m="http://schemas.openxmlformats.org/officeDocument/2006/math" xmlns:v="urn:schemas-microsoft-com:vml" xmlns:wp14="http://schemas.microsoft.com/office/word/2010/wordprocessingDrawing" xmlns:wp="http://schemas.openxmlformats.org/drawingml/2006/wordprocessingDrawing" xmlns:w10="urn:schemas-microsoft-com:office:word" xmlns:w="http://schemas.openxmlformats.org/wordprocessingml/2006/main" xmlns:w14="http://schemas.microsoft.com/office/word/2010/wordml" xmlns:w15="http://schemas.microsoft.com/office/word/2012/wordml" xmlns:w16cid="http://schemas.microsoft.com/office/word/2016/wordml/cid" xmlns:w16se="http://schemas.microsoft.com/office/word/2015/wordml/symex" xmlns:wpg="http://schemas.microsoft.com/office/word/2010/wordprocessingGroup" xmlns:wpi="http://schemas.microsoft.com/office/word/2010/wordprocessingInk" xmlns:wne="http://schemas.microsoft.com/office/word/2006/wordml" xmlns:wps="http://schemas.microsoft.com/office/word/2010/wordprocessingShape" mc:Ignorable="w14 w15 w16se w16cid wp14">
+<w:document xmlns:wpc="http://schemas.microsoft.com/office/word/2010/wordprocessingCanvas" xmlns:mc="http://schemas.openxmlformats.org/markup-compatibility/2006" xmlns:o="urn:schemas-microsoft-com:office:office" xmlns:r="http://schemas.openxmlformats.org/officeDocument/2006/relationships" xmlns:m="http://schemas.openxmlformats.org/officeDocument/2006/math" xmlns:v="urn:schemas-microsoft-com:vml" xmlns:wp14="http://schemas.microsoft.com/office/word/2010/wordprocessingDrawing" xmlns:wp="http://schemas.openxmlformats.org/drawingml/2006/wordprocessingDrawing" xmlns:w10="urn:schemas-microsoft-com:office:word" xmlns:w="http://schemas.openxmlformats.org/wordprocessingml/2006/main" xmlns:w14="http://schemas.microsoft.com/office/word/2010/wordml" xmlns:w15="http://schemas.microsoft.com/office/word/2012/wordml" xmlns:wpg="http://schemas.microsoft.com/office/word/2010/wordprocessingGroup" xmlns:wpi="http://schemas.microsoft.com/office/word/2010/wordprocessingInk" xmlns:wne="http://schemas.microsoft.com/office/word/2006/wordml" xmlns:wps="http://schemas.microsoft.com/office/word/2010/wordprocessingShape" mc:Ignorable="w14 w15 wp14">
   <w:body>
     <w:p>
       <w:pPr>
@@ -9,8 +9,6 @@
           <w:sz w:val="32"/>
         </w:rPr>
       </w:pPr>
-      <w:bookmarkStart w:id="0" w:name="_GoBack"/>
-      <w:bookmarkEnd w:id="0"/>
       <w:r>
         <w:rPr>
           <w:noProof/>
@@ -203,7 +201,7 @@
               </wp:anchor>
             </w:drawing>
           </mc:Choice>
-          <mc:Fallback>
+          <mc:Fallback xmlns:w16se="http://schemas.microsoft.com/office/word/2015/wordml/symex" xmlns:w16cid="http://schemas.microsoft.com/office/word/2016/wordml/cid" xmlns:am3d="http://schemas.microsoft.com/office/drawing/2017/model3d" xmlns:aink="http://schemas.microsoft.com/office/drawing/2016/ink" xmlns:cx8="http://schemas.microsoft.com/office/drawing/2016/5/14/chartex" xmlns:cx7="http://schemas.microsoft.com/office/drawing/2016/5/13/chartex" xmlns:cx6="http://schemas.microsoft.com/office/drawing/2016/5/12/chartex" xmlns:cx5="http://schemas.microsoft.com/office/drawing/2016/5/11/chartex" xmlns:cx4="http://schemas.microsoft.com/office/drawing/2016/5/10/chartex" xmlns:cx3="http://schemas.microsoft.com/office/drawing/2016/5/9/chartex" xmlns:cx2="http://schemas.microsoft.com/office/drawing/2015/10/21/chartex" xmlns:cx1="http://schemas.microsoft.com/office/drawing/2015/9/8/chartex" xmlns:cx="http://schemas.microsoft.com/office/drawing/2014/chartex">
             <w:pict>
               <v:shapetype w14:anchorId="3453FED5" id="_x0000_t202" coordsize="21600,21600" o:spt="202" path="m,l,21600r21600,l21600,xe">
                 <v:stroke joinstyle="miter"/>
@@ -419,7 +417,7 @@
               </wp:anchor>
             </w:drawing>
           </mc:Choice>
-          <mc:Fallback>
+          <mc:Fallback xmlns:w16se="http://schemas.microsoft.com/office/word/2015/wordml/symex" xmlns:w16cid="http://schemas.microsoft.com/office/word/2016/wordml/cid" xmlns:am3d="http://schemas.microsoft.com/office/drawing/2017/model3d" xmlns:aink="http://schemas.microsoft.com/office/drawing/2016/ink" xmlns:cx8="http://schemas.microsoft.com/office/drawing/2016/5/14/chartex" xmlns:cx7="http://schemas.microsoft.com/office/drawing/2016/5/13/chartex" xmlns:cx6="http://schemas.microsoft.com/office/drawing/2016/5/12/chartex" xmlns:cx5="http://schemas.microsoft.com/office/drawing/2016/5/11/chartex" xmlns:cx4="http://schemas.microsoft.com/office/drawing/2016/5/10/chartex" xmlns:cx3="http://schemas.microsoft.com/office/drawing/2016/5/9/chartex" xmlns:cx2="http://schemas.microsoft.com/office/drawing/2015/10/21/chartex" xmlns:cx1="http://schemas.microsoft.com/office/drawing/2015/9/8/chartex" xmlns:cx="http://schemas.microsoft.com/office/drawing/2014/chartex">
             <w:pict>
               <v:rect w14:anchorId="5A75CAEF" id="Rectangle 11" o:spid="_x0000_s1026" style="position:absolute;margin-left:-90.75pt;margin-top:-30pt;width:614.25pt;height:99.75pt;z-index:251659264;visibility:visible;mso-wrap-style:square;mso-width-percent:0;mso-height-percent:0;mso-wrap-distance-left:9pt;mso-wrap-distance-top:0;mso-wrap-distance-right:9pt;mso-wrap-distance-bottom:0;mso-position-horizontal:absolute;mso-position-horizontal-relative:text;mso-position-vertical:absolute;mso-position-vertical-relative:text;mso-width-percent:0;mso-height-percent:0;mso-width-relative:margin;mso-height-relative:page;v-text-anchor:middle" o:gfxdata="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" fillcolor="#4f81bd [3204]" strokecolor="#243f60 [1604]" strokeweight="2pt">
                 <v:path arrowok="t"/>
@@ -861,7 +859,7 @@
               </wp:anchor>
             </w:drawing>
           </mc:Choice>
-          <mc:Fallback>
+          <mc:Fallback xmlns:w16se="http://schemas.microsoft.com/office/word/2015/wordml/symex" xmlns:w16cid="http://schemas.microsoft.com/office/word/2016/wordml/cid" xmlns:am3d="http://schemas.microsoft.com/office/drawing/2017/model3d" xmlns:aink="http://schemas.microsoft.com/office/drawing/2016/ink" xmlns:cx8="http://schemas.microsoft.com/office/drawing/2016/5/14/chartex" xmlns:cx7="http://schemas.microsoft.com/office/drawing/2016/5/13/chartex" xmlns:cx6="http://schemas.microsoft.com/office/drawing/2016/5/12/chartex" xmlns:cx5="http://schemas.microsoft.com/office/drawing/2016/5/11/chartex" xmlns:cx4="http://schemas.microsoft.com/office/drawing/2016/5/10/chartex" xmlns:cx3="http://schemas.microsoft.com/office/drawing/2016/5/9/chartex" xmlns:cx2="http://schemas.microsoft.com/office/drawing/2015/10/21/chartex" xmlns:cx1="http://schemas.microsoft.com/office/drawing/2015/9/8/chartex" xmlns:cx="http://schemas.microsoft.com/office/drawing/2014/chartex">
             <w:pict>
               <v:shape w14:anchorId="27273352" id="Text Box 13" o:spid="_x0000_s1027" type="#_x0000_t202" style="position:absolute;left:0;text-align:left;margin-left:-32.75pt;margin-top:14.6pt;width:558.4pt;height:32.25pt;z-index:251663360;visibility:visible;mso-wrap-style:square;mso-width-percent:0;mso-wrap-distance-left:9pt;mso-wrap-distance-top:0;mso-wrap-distance-right:9pt;mso-wrap-distance-bottom:0;mso-position-horizontal:absolute;mso-position-horizontal-relative:text;mso-position-vertical:absolute;mso-position-vertical-relative:text;mso-width-percent:0;mso-width-relative:margin;v-text-anchor:top" o:gfxdata="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" filled="f" stroked="f">
                 <v:textbox style="mso-fit-shape-to-text:t">
@@ -992,7 +990,7 @@
               </wp:anchor>
             </w:drawing>
           </mc:Choice>
-          <mc:Fallback>
+          <mc:Fallback xmlns:w16se="http://schemas.microsoft.com/office/word/2015/wordml/symex" xmlns:w16cid="http://schemas.microsoft.com/office/word/2016/wordml/cid" xmlns:am3d="http://schemas.microsoft.com/office/drawing/2017/model3d" xmlns:aink="http://schemas.microsoft.com/office/drawing/2016/ink" xmlns:cx8="http://schemas.microsoft.com/office/drawing/2016/5/14/chartex" xmlns:cx7="http://schemas.microsoft.com/office/drawing/2016/5/13/chartex" xmlns:cx6="http://schemas.microsoft.com/office/drawing/2016/5/12/chartex" xmlns:cx5="http://schemas.microsoft.com/office/drawing/2016/5/11/chartex" xmlns:cx4="http://schemas.microsoft.com/office/drawing/2016/5/10/chartex" xmlns:cx3="http://schemas.microsoft.com/office/drawing/2016/5/9/chartex" xmlns:cx2="http://schemas.microsoft.com/office/drawing/2015/10/21/chartex" xmlns:cx1="http://schemas.microsoft.com/office/drawing/2015/9/8/chartex" xmlns:cx="http://schemas.microsoft.com/office/drawing/2014/chartex">
             <w:pict>
               <v:rect w14:anchorId="6BB76F0E" id="Rectangle 12" o:spid="_x0000_s1026" style="position:absolute;margin-left:-90.75pt;margin-top:18.7pt;width:614.25pt;height:28.5pt;z-index:251662336;visibility:visible;mso-wrap-style:square;mso-width-percent:0;mso-height-percent:0;mso-wrap-distance-left:9pt;mso-wrap-distance-top:0;mso-wrap-distance-right:9pt;mso-wrap-distance-bottom:0;mso-position-horizontal:absolute;mso-position-horizontal-relative:text;mso-position-vertical:absolute;mso-position-vertical-relative:text;mso-width-percent:0;mso-height-percent:0;mso-width-relative:margin;mso-height-relative:margin;v-text-anchor:middle" o:gfxdata="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" fillcolor="#4f81bd [3204]" strokecolor="#243f60 [1604]" strokeweight="2pt"/>
             </w:pict>
@@ -1156,7 +1154,7 @@
               </wp:anchor>
             </w:drawing>
           </mc:Choice>
-          <mc:Fallback>
+          <mc:Fallback xmlns:w16se="http://schemas.microsoft.com/office/word/2015/wordml/symex" xmlns:w16cid="http://schemas.microsoft.com/office/word/2016/wordml/cid" xmlns:am3d="http://schemas.microsoft.com/office/drawing/2017/model3d" xmlns:aink="http://schemas.microsoft.com/office/drawing/2016/ink" xmlns:cx8="http://schemas.microsoft.com/office/drawing/2016/5/14/chartex" xmlns:cx7="http://schemas.microsoft.com/office/drawing/2016/5/13/chartex" xmlns:cx6="http://schemas.microsoft.com/office/drawing/2016/5/12/chartex" xmlns:cx5="http://schemas.microsoft.com/office/drawing/2016/5/11/chartex" xmlns:cx4="http://schemas.microsoft.com/office/drawing/2016/5/10/chartex" xmlns:cx3="http://schemas.microsoft.com/office/drawing/2016/5/9/chartex" xmlns:cx2="http://schemas.microsoft.com/office/drawing/2015/10/21/chartex" xmlns:cx1="http://schemas.microsoft.com/office/drawing/2015/9/8/chartex" xmlns:cx="http://schemas.microsoft.com/office/drawing/2014/chartex">
             <w:pict>
               <v:shape w14:anchorId="69B47925" id="Text Box 15" o:spid="_x0000_s1028" type="#_x0000_t202" style="position:absolute;margin-left:-32.75pt;margin-top:7.9pt;width:558.4pt;height:32.25pt;z-index:251666432;visibility:visible;mso-wrap-style:square;mso-width-percent:0;mso-wrap-distance-left:9pt;mso-wrap-distance-top:0;mso-wrap-distance-right:9pt;mso-wrap-distance-bottom:0;mso-position-horizontal:absolute;mso-position-horizontal-relative:text;mso-position-vertical:absolute;mso-position-vertical-relative:text;mso-width-percent:0;mso-width-relative:margin;v-text-anchor:top" o:gfxdata="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" filled="f" stroked="f">
                 <v:textbox style="mso-fit-shape-to-text:t">
@@ -1288,7 +1286,7 @@
               </wp:anchor>
             </w:drawing>
           </mc:Choice>
-          <mc:Fallback>
+          <mc:Fallback xmlns:w16se="http://schemas.microsoft.com/office/word/2015/wordml/symex" xmlns:w16cid="http://schemas.microsoft.com/office/word/2016/wordml/cid" xmlns:am3d="http://schemas.microsoft.com/office/drawing/2017/model3d" xmlns:aink="http://schemas.microsoft.com/office/drawing/2016/ink" xmlns:cx8="http://schemas.microsoft.com/office/drawing/2016/5/14/chartex" xmlns:cx7="http://schemas.microsoft.com/office/drawing/2016/5/13/chartex" xmlns:cx6="http://schemas.microsoft.com/office/drawing/2016/5/12/chartex" xmlns:cx5="http://schemas.microsoft.com/office/drawing/2016/5/11/chartex" xmlns:cx4="http://schemas.microsoft.com/office/drawing/2016/5/10/chartex" xmlns:cx3="http://schemas.microsoft.com/office/drawing/2016/5/9/chartex" xmlns:cx2="http://schemas.microsoft.com/office/drawing/2015/10/21/chartex" xmlns:cx1="http://schemas.microsoft.com/office/drawing/2015/9/8/chartex" xmlns:cx="http://schemas.microsoft.com/office/drawing/2014/chartex">
             <w:pict>
               <v:rect w14:anchorId="7BB21A68" id="Rectangle 14" o:spid="_x0000_s1026" style="position:absolute;margin-left:-90.75pt;margin-top:12pt;width:614.25pt;height:28.5pt;z-index:251665408;visibility:visible;mso-wrap-style:square;mso-width-percent:0;mso-height-percent:0;mso-wrap-distance-left:9pt;mso-wrap-distance-top:0;mso-wrap-distance-right:9pt;mso-wrap-distance-bottom:0;mso-position-horizontal:absolute;mso-position-horizontal-relative:text;mso-position-vertical:absolute;mso-position-vertical-relative:text;mso-width-percent:0;mso-height-percent:0;mso-width-relative:margin;mso-height-relative:margin;v-text-anchor:middle" o:gfxdata="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" fillcolor="#4f81bd [3204]" strokecolor="#243f60 [1604]" strokeweight="2pt"/>
             </w:pict>
@@ -1448,7 +1446,7 @@
               </wp:anchor>
             </w:drawing>
           </mc:Choice>
-          <mc:Fallback>
+          <mc:Fallback xmlns:w16se="http://schemas.microsoft.com/office/word/2015/wordml/symex" xmlns:w16cid="http://schemas.microsoft.com/office/word/2016/wordml/cid" xmlns:am3d="http://schemas.microsoft.com/office/drawing/2017/model3d" xmlns:aink="http://schemas.microsoft.com/office/drawing/2016/ink" xmlns:cx8="http://schemas.microsoft.com/office/drawing/2016/5/14/chartex" xmlns:cx7="http://schemas.microsoft.com/office/drawing/2016/5/13/chartex" xmlns:cx6="http://schemas.microsoft.com/office/drawing/2016/5/12/chartex" xmlns:cx5="http://schemas.microsoft.com/office/drawing/2016/5/11/chartex" xmlns:cx4="http://schemas.microsoft.com/office/drawing/2016/5/10/chartex" xmlns:cx3="http://schemas.microsoft.com/office/drawing/2016/5/9/chartex" xmlns:cx2="http://schemas.microsoft.com/office/drawing/2015/10/21/chartex" xmlns:cx1="http://schemas.microsoft.com/office/drawing/2015/9/8/chartex" xmlns:cx="http://schemas.microsoft.com/office/drawing/2014/chartex">
             <w:pict>
               <v:shape w14:anchorId="4FADD153" id="Text Box 17" o:spid="_x0000_s1029" type="#_x0000_t202" style="position:absolute;margin-left:-32.75pt;margin-top:17.1pt;width:558.4pt;height:32.25pt;z-index:251670528;visibility:visible;mso-wrap-style:square;mso-width-percent:0;mso-wrap-distance-left:9pt;mso-wrap-distance-top:0;mso-wrap-distance-right:9pt;mso-wrap-distance-bottom:0;mso-position-horizontal:absolute;mso-position-horizontal-relative:text;mso-position-vertical:absolute;mso-position-vertical-relative:text;mso-width-percent:0;mso-width-relative:margin;v-text-anchor:top" o:gfxdata="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" filled="f" stroked="f">
                 <v:textbox style="mso-fit-shape-to-text:t">
@@ -1578,7 +1576,7 @@
               </wp:anchor>
             </w:drawing>
           </mc:Choice>
-          <mc:Fallback>
+          <mc:Fallback xmlns:w16se="http://schemas.microsoft.com/office/word/2015/wordml/symex" xmlns:w16cid="http://schemas.microsoft.com/office/word/2016/wordml/cid" xmlns:am3d="http://schemas.microsoft.com/office/drawing/2017/model3d" xmlns:aink="http://schemas.microsoft.com/office/drawing/2016/ink" xmlns:cx8="http://schemas.microsoft.com/office/drawing/2016/5/14/chartex" xmlns:cx7="http://schemas.microsoft.com/office/drawing/2016/5/13/chartex" xmlns:cx6="http://schemas.microsoft.com/office/drawing/2016/5/12/chartex" xmlns:cx5="http://schemas.microsoft.com/office/drawing/2016/5/11/chartex" xmlns:cx4="http://schemas.microsoft.com/office/drawing/2016/5/10/chartex" xmlns:cx3="http://schemas.microsoft.com/office/drawing/2016/5/9/chartex" xmlns:cx2="http://schemas.microsoft.com/office/drawing/2015/10/21/chartex" xmlns:cx1="http://schemas.microsoft.com/office/drawing/2015/9/8/chartex" xmlns:cx="http://schemas.microsoft.com/office/drawing/2014/chartex">
             <w:pict>
               <v:rect w14:anchorId="4EA88577" id="Rectangle 16" o:spid="_x0000_s1026" style="position:absolute;margin-left:-90.75pt;margin-top:21.2pt;width:614.25pt;height:28.5pt;z-index:251669504;visibility:visible;mso-wrap-style:square;mso-width-percent:0;mso-height-percent:0;mso-wrap-distance-left:9pt;mso-wrap-distance-top:0;mso-wrap-distance-right:9pt;mso-wrap-distance-bottom:0;mso-position-horizontal:absolute;mso-position-horizontal-relative:text;mso-position-vertical:absolute;mso-position-vertical-relative:text;mso-width-percent:0;mso-height-percent:0;mso-width-relative:margin;mso-height-relative:margin;v-text-anchor:middle" o:gfxdata="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" fillcolor="#4f81bd [3204]" strokecolor="#243f60 [1604]" strokeweight="2pt"/>
             </w:pict>
@@ -1884,6 +1882,7 @@
         <w:rPr>
           <w:sz w:val="24"/>
           <w:szCs w:val="24"/>
+          <w:highlight w:val="yellow"/>
         </w:rPr>
         <w:t>IOException</w:t>
       </w:r>
@@ -1892,6 +1891,7 @@
         <w:rPr>
           <w:sz w:val="24"/>
           <w:szCs w:val="24"/>
+          <w:highlight w:val="yellow"/>
         </w:rPr>
         <w:t xml:space="preserve"> – created </w:t>
       </w:r>
@@ -1899,6 +1899,7 @@
         <w:rPr>
           <w:sz w:val="24"/>
           <w:szCs w:val="24"/>
+          <w:highlight w:val="yellow"/>
         </w:rPr>
         <w:t xml:space="preserve">and thrown </w:t>
       </w:r>
@@ -1906,6 +1907,7 @@
         <w:rPr>
           <w:sz w:val="24"/>
           <w:szCs w:val="24"/>
+          <w:highlight w:val="yellow"/>
         </w:rPr>
         <w:t>when user selects a</w:t>
       </w:r>
@@ -1913,6 +1915,7 @@
         <w:rPr>
           <w:sz w:val="24"/>
           <w:szCs w:val="24"/>
+          <w:highlight w:val="yellow"/>
         </w:rPr>
         <w:t>n</w:t>
       </w:r>
@@ -1920,6 +1923,7 @@
         <w:rPr>
           <w:sz w:val="24"/>
           <w:szCs w:val="24"/>
+          <w:highlight w:val="yellow"/>
         </w:rPr>
         <w:t xml:space="preserve"> input file that cannot be read</w:t>
       </w:r>
@@ -1927,6 +1931,7 @@
         <w:rPr>
           <w:sz w:val="24"/>
           <w:szCs w:val="24"/>
+          <w:highlight w:val="yellow"/>
         </w:rPr>
         <w:t xml:space="preserve"> (check out the method</w:t>
       </w:r>
@@ -1934,6 +1939,7 @@
         <w:rPr>
           <w:sz w:val="24"/>
           <w:szCs w:val="24"/>
+          <w:highlight w:val="yellow"/>
         </w:rPr>
         <w:t>s</w:t>
       </w:r>
@@ -1941,6 +1947,7 @@
         <w:rPr>
           <w:sz w:val="24"/>
           <w:szCs w:val="24"/>
+          <w:highlight w:val="yellow"/>
         </w:rPr>
         <w:t xml:space="preserve"> of File)</w:t>
       </w:r>
@@ -1948,6 +1955,7 @@
         <w:rPr>
           <w:sz w:val="24"/>
           <w:szCs w:val="24"/>
+          <w:highlight w:val="yellow"/>
         </w:rPr>
         <w:t>.</w:t>
       </w:r>
@@ -1987,6 +1995,8 @@
         </w:rPr>
         <w:t>GUI Driver</w:t>
       </w:r>
+      <w:bookmarkStart w:id="0" w:name="_GoBack"/>
+      <w:bookmarkEnd w:id="0"/>
     </w:p>
     <w:p>
       <w:pPr>
@@ -2022,6 +2032,9 @@
           <w:numId w:val="2"/>
         </w:numPr>
         <w:spacing w:after="0"/>
+        <w:rPr>
+          <w:highlight w:val="yellow"/>
+        </w:rPr>
       </w:pPr>
       <w:r>
         <w:t xml:space="preserve">Use a </w:t>
@@ -2035,7 +2048,13 @@
         <w:t xml:space="preserve"> for the user to select the input and output files.</w:t>
       </w:r>
       <w:r>
-        <w:t xml:space="preserve"> Use a filter so that user can only select .txt files.</w:t>
+        <w:t xml:space="preserve"> Use a filter so that user </w:t>
+      </w:r>
+      <w:r>
+        <w:rPr>
+          <w:highlight w:val="yellow"/>
+        </w:rPr>
+        <w:t>can only select .txt files.</w:t>
       </w:r>
     </w:p>
     <w:p>
@@ -2059,8 +2078,14 @@
           <w:numId w:val="2"/>
         </w:numPr>
         <w:spacing w:after="0"/>
-      </w:pPr>
-      <w:r>
+        <w:rPr>
+          <w:highlight w:val="yellow"/>
+        </w:rPr>
+      </w:pPr>
+      <w:r>
+        <w:rPr>
+          <w:highlight w:val="yellow"/>
+        </w:rPr>
         <w:t>Use exception handling for the validity of the files.</w:t>
       </w:r>
     </w:p>
@@ -2292,7 +2317,7 @@
               </wp:anchor>
             </w:drawing>
           </mc:Choice>
-          <mc:Fallback>
+          <mc:Fallback xmlns:w16se="http://schemas.microsoft.com/office/word/2015/wordml/symex" xmlns:w16cid="http://schemas.microsoft.com/office/word/2016/wordml/cid" xmlns:am3d="http://schemas.microsoft.com/office/drawing/2017/model3d" xmlns:aink="http://schemas.microsoft.com/office/drawing/2016/ink" xmlns:cx8="http://schemas.microsoft.com/office/drawing/2016/5/14/chartex" xmlns:cx7="http://schemas.microsoft.com/office/drawing/2016/5/13/chartex" xmlns:cx6="http://schemas.microsoft.com/office/drawing/2016/5/12/chartex" xmlns:cx5="http://schemas.microsoft.com/office/drawing/2016/5/11/chartex" xmlns:cx4="http://schemas.microsoft.com/office/drawing/2016/5/10/chartex" xmlns:cx3="http://schemas.microsoft.com/office/drawing/2016/5/9/chartex" xmlns:cx2="http://schemas.microsoft.com/office/drawing/2015/10/21/chartex" xmlns:cx1="http://schemas.microsoft.com/office/drawing/2015/9/8/chartex" xmlns:cx="http://schemas.microsoft.com/office/drawing/2014/chartex">
             <w:pict>
               <v:rect w14:anchorId="36990291" id="Rectangle 18" o:spid="_x0000_s1026" style="position:absolute;margin-left:-90.75pt;margin-top:16.65pt;width:614.25pt;height:28.5pt;z-index:251672576;visibility:visible;mso-wrap-style:square;mso-width-percent:0;mso-height-percent:0;mso-wrap-distance-left:9pt;mso-wrap-distance-top:0;mso-wrap-distance-right:9pt;mso-wrap-distance-bottom:0;mso-position-horizontal:absolute;mso-position-horizontal-relative:text;mso-position-vertical:absolute;mso-position-vertical-relative:text;mso-width-percent:0;mso-height-percent:0;mso-width-relative:margin;mso-height-relative:margin;v-text-anchor:middle" o:gfxdata="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" fillcolor="#4f81bd [3204]" strokecolor="#243f60 [1604]" strokeweight="2pt"/>
             </w:pict>
@@ -2431,7 +2456,7 @@
               </wp:anchor>
             </w:drawing>
           </mc:Choice>
-          <mc:Fallback>
+          <mc:Fallback xmlns:w16se="http://schemas.microsoft.com/office/word/2015/wordml/symex" xmlns:w16cid="http://schemas.microsoft.com/office/word/2016/wordml/cid" xmlns:am3d="http://schemas.microsoft.com/office/drawing/2017/model3d" xmlns:aink="http://schemas.microsoft.com/office/drawing/2016/ink" xmlns:cx8="http://schemas.microsoft.com/office/drawing/2016/5/14/chartex" xmlns:cx7="http://schemas.microsoft.com/office/drawing/2016/5/13/chartex" xmlns:cx6="http://schemas.microsoft.com/office/drawing/2016/5/12/chartex" xmlns:cx5="http://schemas.microsoft.com/office/drawing/2016/5/11/chartex" xmlns:cx4="http://schemas.microsoft.com/office/drawing/2016/5/10/chartex" xmlns:cx3="http://schemas.microsoft.com/office/drawing/2016/5/9/chartex" xmlns:cx2="http://schemas.microsoft.com/office/drawing/2015/10/21/chartex" xmlns:cx1="http://schemas.microsoft.com/office/drawing/2015/9/8/chartex" xmlns:cx="http://schemas.microsoft.com/office/drawing/2014/chartex">
             <w:pict>
               <v:shape w14:anchorId="35C13C0C" id="Text Box 19" o:spid="_x0000_s1030" type="#_x0000_t202" style="position:absolute;margin-left:-32.75pt;margin-top:12.55pt;width:558.4pt;height:32.25pt;z-index:251673600;visibility:visible;mso-wrap-style:square;mso-width-percent:0;mso-wrap-distance-left:9pt;mso-wrap-distance-top:0;mso-wrap-distance-right:9pt;mso-wrap-distance-bottom:0;mso-position-horizontal:absolute;mso-position-horizontal-relative:text;mso-position-vertical:absolute;mso-position-vertical-relative:text;mso-width-percent:0;mso-width-relative:margin;v-text-anchor:top" o:gfxdata="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" filled="f" stroked="f">
                 <v:textbox style="mso-fit-shape-to-text:t">
@@ -2706,7 +2731,7 @@
               </wp:anchor>
             </w:drawing>
           </mc:Choice>
-          <mc:Fallback>
+          <mc:Fallback xmlns:w16se="http://schemas.microsoft.com/office/word/2015/wordml/symex" xmlns:w16cid="http://schemas.microsoft.com/office/word/2016/wordml/cid" xmlns:am3d="http://schemas.microsoft.com/office/drawing/2017/model3d" xmlns:aink="http://schemas.microsoft.com/office/drawing/2016/ink" xmlns:cx8="http://schemas.microsoft.com/office/drawing/2016/5/14/chartex" xmlns:cx7="http://schemas.microsoft.com/office/drawing/2016/5/13/chartex" xmlns:cx6="http://schemas.microsoft.com/office/drawing/2016/5/12/chartex" xmlns:cx5="http://schemas.microsoft.com/office/drawing/2016/5/11/chartex" xmlns:cx4="http://schemas.microsoft.com/office/drawing/2016/5/10/chartex" xmlns:cx3="http://schemas.microsoft.com/office/drawing/2016/5/9/chartex" xmlns:cx2="http://schemas.microsoft.com/office/drawing/2015/10/21/chartex" xmlns:cx1="http://schemas.microsoft.com/office/drawing/2015/9/8/chartex" xmlns:cx="http://schemas.microsoft.com/office/drawing/2014/chartex">
             <w:pict>
               <v:shape w14:anchorId="6B8BE1F1" id="Text Box 21" o:spid="_x0000_s1031" type="#_x0000_t202" style="position:absolute;margin-left:-35pt;margin-top:-3.5pt;width:558.4pt;height:32.25pt;z-index:251676672;visibility:visible;mso-wrap-style:square;mso-width-percent:0;mso-wrap-distance-left:9pt;mso-wrap-distance-top:0;mso-wrap-distance-right:9pt;mso-wrap-distance-bottom:0;mso-position-horizontal:absolute;mso-position-horizontal-relative:text;mso-position-vertical:absolute;mso-position-vertical-relative:text;mso-width-percent:0;mso-width-relative:margin;v-text-anchor:top" o:gfxdata="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" filled="f" stroked="f">
                 <v:textbox style="mso-fit-shape-to-text:t">
@@ -2836,7 +2861,7 @@
               </wp:anchor>
             </w:drawing>
           </mc:Choice>
-          <mc:Fallback>
+          <mc:Fallback xmlns:w16se="http://schemas.microsoft.com/office/word/2015/wordml/symex" xmlns:w16cid="http://schemas.microsoft.com/office/word/2016/wordml/cid" xmlns:am3d="http://schemas.microsoft.com/office/drawing/2017/model3d" xmlns:aink="http://schemas.microsoft.com/office/drawing/2016/ink" xmlns:cx8="http://schemas.microsoft.com/office/drawing/2016/5/14/chartex" xmlns:cx7="http://schemas.microsoft.com/office/drawing/2016/5/13/chartex" xmlns:cx6="http://schemas.microsoft.com/office/drawing/2016/5/12/chartex" xmlns:cx5="http://schemas.microsoft.com/office/drawing/2016/5/11/chartex" xmlns:cx4="http://schemas.microsoft.com/office/drawing/2016/5/10/chartex" xmlns:cx3="http://schemas.microsoft.com/office/drawing/2016/5/9/chartex" xmlns:cx2="http://schemas.microsoft.com/office/drawing/2015/10/21/chartex" xmlns:cx1="http://schemas.microsoft.com/office/drawing/2015/9/8/chartex" xmlns:cx="http://schemas.microsoft.com/office/drawing/2014/chartex">
             <w:pict>
               <v:rect w14:anchorId="6A3C3DD6" id="Rectangle 20" o:spid="_x0000_s1026" style="position:absolute;margin-left:-93pt;margin-top:.6pt;width:614.25pt;height:28.5pt;z-index:251675648;visibility:visible;mso-wrap-style:square;mso-width-percent:0;mso-height-percent:0;mso-wrap-distance-left:9pt;mso-wrap-distance-top:0;mso-wrap-distance-right:9pt;mso-wrap-distance-bottom:0;mso-position-horizontal:absolute;mso-position-horizontal-relative:text;mso-position-vertical:absolute;mso-position-vertical-relative:text;mso-width-percent:0;mso-height-percent:0;mso-width-relative:margin;mso-height-relative:margin;v-text-anchor:middle" o:gfxdata="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" fillcolor="#4f81bd [3204]" strokecolor="#243f60 [1604]" strokeweight="2pt"/>
             </w:pict>
@@ -3207,7 +3232,7 @@
               </wp:anchor>
             </w:drawing>
           </mc:Choice>
-          <mc:Fallback>
+          <mc:Fallback xmlns:w16se="http://schemas.microsoft.com/office/word/2015/wordml/symex" xmlns:w16cid="http://schemas.microsoft.com/office/word/2016/wordml/cid" xmlns:am3d="http://schemas.microsoft.com/office/drawing/2017/model3d" xmlns:aink="http://schemas.microsoft.com/office/drawing/2016/ink" xmlns:cx8="http://schemas.microsoft.com/office/drawing/2016/5/14/chartex" xmlns:cx7="http://schemas.microsoft.com/office/drawing/2016/5/13/chartex" xmlns:cx6="http://schemas.microsoft.com/office/drawing/2016/5/12/chartex" xmlns:cx5="http://schemas.microsoft.com/office/drawing/2016/5/11/chartex" xmlns:cx4="http://schemas.microsoft.com/office/drawing/2016/5/10/chartex" xmlns:cx3="http://schemas.microsoft.com/office/drawing/2016/5/9/chartex" xmlns:cx2="http://schemas.microsoft.com/office/drawing/2015/10/21/chartex" xmlns:cx1="http://schemas.microsoft.com/office/drawing/2015/9/8/chartex" xmlns:cx="http://schemas.microsoft.com/office/drawing/2014/chartex">
             <w:pict>
               <v:shape w14:anchorId="0BFB85FE" id="_x0000_s1032" type="#_x0000_t202" style="position:absolute;margin-left:-33.15pt;margin-top:-27.25pt;width:558.4pt;height:32.25pt;z-index:251679744;visibility:visible;mso-wrap-style:square;mso-width-percent:0;mso-wrap-distance-left:9pt;mso-wrap-distance-top:0;mso-wrap-distance-right:9pt;mso-wrap-distance-bottom:0;mso-position-horizontal:absolute;mso-position-horizontal-relative:text;mso-position-vertical:absolute;mso-position-vertical-relative:text;mso-width-percent:0;mso-width-relative:margin;v-text-anchor:top" o:gfxdata="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" filled="f" stroked="f">
                 <v:textbox style="mso-fit-shape-to-text:t">
@@ -3325,7 +3350,7 @@
               </wp:anchor>
             </w:drawing>
           </mc:Choice>
-          <mc:Fallback>
+          <mc:Fallback xmlns:w16se="http://schemas.microsoft.com/office/word/2015/wordml/symex" xmlns:w16cid="http://schemas.microsoft.com/office/word/2016/wordml/cid" xmlns:am3d="http://schemas.microsoft.com/office/drawing/2017/model3d" xmlns:aink="http://schemas.microsoft.com/office/drawing/2016/ink" xmlns:cx8="http://schemas.microsoft.com/office/drawing/2016/5/14/chartex" xmlns:cx7="http://schemas.microsoft.com/office/drawing/2016/5/13/chartex" xmlns:cx6="http://schemas.microsoft.com/office/drawing/2016/5/12/chartex" xmlns:cx5="http://schemas.microsoft.com/office/drawing/2016/5/11/chartex" xmlns:cx4="http://schemas.microsoft.com/office/drawing/2016/5/10/chartex" xmlns:cx3="http://schemas.microsoft.com/office/drawing/2016/5/9/chartex" xmlns:cx2="http://schemas.microsoft.com/office/drawing/2015/10/21/chartex" xmlns:cx1="http://schemas.microsoft.com/office/drawing/2015/9/8/chartex" xmlns:cx="http://schemas.microsoft.com/office/drawing/2014/chartex">
             <w:pict>
               <v:rect w14:anchorId="1C66E696" id="Rectangle 8" o:spid="_x0000_s1026" style="position:absolute;margin-left:-89.6pt;margin-top:-27.25pt;width:614.25pt;height:28.5pt;z-index:251678720;visibility:visible;mso-wrap-style:square;mso-width-percent:0;mso-height-percent:0;mso-wrap-distance-left:9pt;mso-wrap-distance-top:0;mso-wrap-distance-right:9pt;mso-wrap-distance-bottom:0;mso-position-horizontal:absolute;mso-position-horizontal-relative:text;mso-position-vertical:absolute;mso-position-vertical-relative:text;mso-width-percent:0;mso-height-percent:0;mso-width-relative:margin;mso-height-relative:margin;v-text-anchor:middle" o:gfxdata="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" fillcolor="#4f81bd [3204]" strokecolor="#243f60 [1604]" strokeweight="2pt"/>
             </w:pict>
@@ -3894,7 +3919,7 @@
 </file>
 
 <file path=word/numbering.xml><?xml version="1.0" encoding="utf-8"?>
-<w:numbering xmlns:wpc="http://schemas.microsoft.com/office/word/2010/wordprocessingCanvas" xmlns:cx="http://schemas.microsoft.com/office/drawing/2014/chartex" xmlns:cx1="http://schemas.microsoft.com/office/drawing/2015/9/8/chartex" xmlns:cx2="http://schemas.microsoft.com/office/drawing/2015/10/21/chartex" xmlns:cx3="http://schemas.microsoft.com/office/drawing/2016/5/9/chartex" xmlns:cx4="http://schemas.microsoft.com/office/drawing/2016/5/10/chartex" xmlns:cx5="http://schemas.microsoft.com/office/drawing/2016/5/11/chartex" xmlns:cx6="http://schemas.microsoft.com/office/drawing/2016/5/12/chartex" xmlns:cx7="http://schemas.microsoft.com/office/drawing/2016/5/13/chartex" xmlns:cx8="http://schemas.microsoft.com/office/drawing/2016/5/14/chartex" xmlns:mc="http://schemas.openxmlformats.org/markup-compatibility/2006" xmlns:aink="http://schemas.microsoft.com/office/drawing/2016/ink" xmlns:am3d="http://schemas.microsoft.com/office/drawing/2017/model3d" xmlns:o="urn:schemas-microsoft-com:office:office" xmlns:r="http://schemas.openxmlformats.org/officeDocument/2006/relationships" xmlns:m="http://schemas.openxmlformats.org/officeDocument/2006/math" xmlns:v="urn:schemas-microsoft-com:vml" xmlns:wp14="http://schemas.microsoft.com/office/word/2010/wordprocessingDrawing" xmlns:wp="http://schemas.openxmlformats.org/drawingml/2006/wordprocessingDrawing" xmlns:w10="urn:schemas-microsoft-com:office:word" xmlns:w="http://schemas.openxmlformats.org/wordprocessingml/2006/main" xmlns:w14="http://schemas.microsoft.com/office/word/2010/wordml" xmlns:w15="http://schemas.microsoft.com/office/word/2012/wordml" xmlns:w16cid="http://schemas.microsoft.com/office/word/2016/wordml/cid" xmlns:w16se="http://schemas.microsoft.com/office/word/2015/wordml/symex" xmlns:wpg="http://schemas.microsoft.com/office/word/2010/wordprocessingGroup" xmlns:wpi="http://schemas.microsoft.com/office/word/2010/wordprocessingInk" xmlns:wne="http://schemas.microsoft.com/office/word/2006/wordml" xmlns:wps="http://schemas.microsoft.com/office/word/2010/wordprocessingShape" mc:Ignorable="w14 w15 w16se w16cid wp14">
+<w:numbering xmlns:wpc="http://schemas.microsoft.com/office/word/2010/wordprocessingCanvas" xmlns:mc="http://schemas.openxmlformats.org/markup-compatibility/2006" xmlns:o="urn:schemas-microsoft-com:office:office" xmlns:r="http://schemas.openxmlformats.org/officeDocument/2006/relationships" xmlns:m="http://schemas.openxmlformats.org/officeDocument/2006/math" xmlns:v="urn:schemas-microsoft-com:vml" xmlns:wp14="http://schemas.microsoft.com/office/word/2010/wordprocessingDrawing" xmlns:wp="http://schemas.openxmlformats.org/drawingml/2006/wordprocessingDrawing" xmlns:w10="urn:schemas-microsoft-com:office:word" xmlns:w="http://schemas.openxmlformats.org/wordprocessingml/2006/main" xmlns:w14="http://schemas.microsoft.com/office/word/2010/wordml" xmlns:w15="http://schemas.microsoft.com/office/word/2012/wordml" xmlns:wpg="http://schemas.microsoft.com/office/word/2010/wordprocessingGroup" xmlns:wpi="http://schemas.microsoft.com/office/word/2010/wordprocessingInk" xmlns:wne="http://schemas.microsoft.com/office/word/2006/wordml" xmlns:wps="http://schemas.microsoft.com/office/word/2010/wordprocessingShape" mc:Ignorable="w14 w15 wp14">
   <w:abstractNum w:abstractNumId="0" w15:restartNumberingAfterBreak="0">
     <w:nsid w:val="09D85426"/>
     <w:multiLevelType w:val="hybridMultilevel"/>
@@ -4664,7 +4689,7 @@
 </file>
 
 <file path=word/styles.xml><?xml version="1.0" encoding="utf-8"?>
-<w:styles xmlns:mc="http://schemas.openxmlformats.org/markup-compatibility/2006" xmlns:r="http://schemas.openxmlformats.org/officeDocument/2006/relationships" xmlns:w="http://schemas.openxmlformats.org/wordprocessingml/2006/main" xmlns:w14="http://schemas.microsoft.com/office/word/2010/wordml" xmlns:w15="http://schemas.microsoft.com/office/word/2012/wordml" xmlns:w16cid="http://schemas.microsoft.com/office/word/2016/wordml/cid" xmlns:w16se="http://schemas.microsoft.com/office/word/2015/wordml/symex" mc:Ignorable="w14 w15 w16se w16cid">
+<w:styles xmlns:mc="http://schemas.openxmlformats.org/markup-compatibility/2006" xmlns:r="http://schemas.openxmlformats.org/officeDocument/2006/relationships" xmlns:w="http://schemas.openxmlformats.org/wordprocessingml/2006/main" xmlns:w14="http://schemas.microsoft.com/office/word/2010/wordml" xmlns:w15="http://schemas.microsoft.com/office/word/2012/wordml" mc:Ignorable="w14 w15">
   <w:docDefaults>
     <w:rPrDefault>
       <w:rPr>
@@ -4674,7 +4699,7 @@
     </w:rPrDefault>
     <w:pPrDefault/>
   </w:docDefaults>
-  <w:latentStyles w:defLockedState="0" w:defUIPriority="0" w:defSemiHidden="0" w:defUnhideWhenUsed="0" w:defQFormat="0" w:count="376">
+  <w:latentStyles w:defLockedState="0" w:defUIPriority="0" w:defSemiHidden="0" w:defUnhideWhenUsed="0" w:defQFormat="0" w:count="371">
     <w:lsdException w:name="Normal" w:qFormat="1"/>
     <w:lsdException w:name="heading 1" w:uiPriority="99" w:qFormat="1"/>
     <w:lsdException w:name="heading 2" w:semiHidden="1" w:uiPriority="99" w:unhideWhenUsed="1" w:qFormat="1"/>
@@ -4774,6 +4799,7 @@
     <w:lsdException w:name="HTML Sample" w:semiHidden="1" w:unhideWhenUsed="1"/>
     <w:lsdException w:name="HTML Typewriter" w:semiHidden="1" w:unhideWhenUsed="1"/>
     <w:lsdException w:name="HTML Variable" w:semiHidden="1" w:unhideWhenUsed="1"/>
+    <w:lsdException w:name="Normal Table" w:semiHidden="1" w:unhideWhenUsed="1"/>
     <w:lsdException w:name="annotation subject" w:semiHidden="1" w:unhideWhenUsed="1"/>
     <w:lsdException w:name="No List" w:semiHidden="1" w:unhideWhenUsed="1"/>
     <w:lsdException w:name="Outline List 1" w:semiHidden="1" w:unhideWhenUsed="1"/>
@@ -4820,7 +4846,9 @@
     <w:lsdException w:name="Table Subtle 2" w:semiHidden="1" w:unhideWhenUsed="1"/>
     <w:lsdException w:name="Table Web 1" w:semiHidden="1" w:unhideWhenUsed="1"/>
     <w:lsdException w:name="Table Web 2" w:semiHidden="1" w:unhideWhenUsed="1"/>
+    <w:lsdException w:name="Table Web 3" w:semiHidden="1" w:unhideWhenUsed="1"/>
     <w:lsdException w:name="Balloon Text" w:semiHidden="1" w:unhideWhenUsed="1"/>
+    <w:lsdException w:name="Table Theme" w:semiHidden="1" w:unhideWhenUsed="1"/>
     <w:lsdException w:name="Placeholder Text" w:semiHidden="1" w:uiPriority="99"/>
     <w:lsdException w:name="No Spacing" w:uiPriority="1" w:qFormat="1"/>
     <w:lsdException w:name="Light Shading" w:uiPriority="60"/>
@@ -5036,11 +5064,6 @@
     <w:lsdException w:name="List Table 5 Dark Accent 6" w:uiPriority="50"/>
     <w:lsdException w:name="List Table 6 Colorful Accent 6" w:uiPriority="51"/>
     <w:lsdException w:name="List Table 7 Colorful Accent 6" w:uiPriority="52"/>
-    <w:lsdException w:name="Mention" w:semiHidden="1" w:uiPriority="99" w:unhideWhenUsed="1"/>
-    <w:lsdException w:name="Smart Hyperlink" w:semiHidden="1" w:uiPriority="99" w:unhideWhenUsed="1"/>
-    <w:lsdException w:name="Hashtag" w:semiHidden="1" w:uiPriority="99" w:unhideWhenUsed="1"/>
-    <w:lsdException w:name="Unresolved Mention" w:semiHidden="1" w:uiPriority="99" w:unhideWhenUsed="1"/>
-    <w:lsdException w:name="Smart Link" w:semiHidden="1" w:uiPriority="99" w:unhideWhenUsed="1"/>
   </w:latentStyles>
   <w:style w:type="paragraph" w:default="1" w:styleId="Normal">
     <w:name w:val="Normal"/>

</xml_diff>